<commit_message>
Capstone 3 Documentation for dashboard
</commit_message>
<xml_diff>
--- a/Unit25AdvancedSQL/Documentation.docx
+++ b/Unit25AdvancedSQL/Documentation.docx
@@ -558,34 +558,56 @@
         <w:jc w:val="both"/>
       </w:pPr>
       <w:r>
-        <w:t xml:space="preserve">This is a study about inflation in Botswana and whether it can be predicted. Being able to predict inflation can be very useful to not only the central bank, but also potential investors, immigrants, and even individuals who might be keeping their funds in a savings account. Inflation is the general increase of prices for goods in a country. In order to ensure that the market in a country remains stable, a central bank’s role is to keep it steady. The Bank of Botswana has the objective of keeping Botswana’s inflation between 3% </w:t>
-      </w:r>
-      <w:proofErr w:type="gramStart"/>
-      <w:r>
-        <w:t>an</w:t>
-      </w:r>
-      <w:proofErr w:type="gramEnd"/>
-      <w:r>
-        <w:t xml:space="preserve"> 6%. </w:t>
+        <w:t>This is a study about inflation in Botswana and whether it can be predicted.</w:t>
+      </w:r>
+      <w:r>
+        <w:t xml:space="preserve"> Inflation is the increase in the price of goods or decrease in the buying power of money over a period of time.</w:t>
+      </w:r>
+      <w:r>
+        <w:t xml:space="preserve"> Being able to predict inflation can be very useful to not only the central bank, but also potential investors, immigrants, and even individuals who might be keeping their funds in a savings account. In order to ensure that the market in a country remains stable, a central bank’s role is to keep it steady</w:t>
+      </w:r>
+      <w:r>
+        <w:t xml:space="preserve"> using its monetary policy instruments such as controlling interest rates for lending money to commercial banks</w:t>
+      </w:r>
+      <w:r>
+        <w:t xml:space="preserve">. The Bank of Botswana has the objective of keeping Botswana’s inflation between 3% an 6%. </w:t>
       </w:r>
     </w:p>
     <w:p>
       <w:pPr>
         <w:jc w:val="both"/>
       </w:pPr>
+      <w:r>
+        <w:t>The data</w:t>
+      </w:r>
+      <w:r>
+        <w:t xml:space="preserve"> for this study</w:t>
+      </w:r>
+      <w:r>
+        <w:t xml:space="preserve"> was collected from the Central Bank of Botswana website. It consists of Botswana's daily inflation rates, exchange rates, and interest rates </w:t>
+      </w:r>
+      <w:r>
+        <w:t>set</w:t>
+      </w:r>
+      <w:r>
+        <w:t xml:space="preserve"> by the central bank. In addition, South Africa's inflation rates data were also collected from the SA Stats website.</w:t>
+      </w:r>
+      <w:r>
+        <w:t xml:space="preserve"> This is because it is generally known that Botswana depends on South Africa for a lot of goods and services and there is a good chance that South Africa’s exchange rates influence Botswana’s exchange rates and inflation rates.</w:t>
+      </w:r>
     </w:p>
     <w:p>
       <w:pPr>
         <w:jc w:val="both"/>
       </w:pPr>
       <w:r>
-        <w:t>The data</w:t>
-      </w:r>
-      <w:r>
-        <w:t xml:space="preserve"> for this study</w:t>
-      </w:r>
-      <w:r>
-        <w:t xml:space="preserve"> was collected from the Central Bank of Botswana website as well as the SA Stats website. It consists of Botswana's daily inflation rates, exchange rates, and interest rates imposed by the central bank. In addition, South Africa's inflation rates data were also collected from the SA Stats website. The goal of the project is to understand better what factors affect inflation rate as well as to what degree they affect it. We also would like to see if we can predict inflation rate with good accuracy using various machine learning </w:t>
+        <w:t xml:space="preserve">The goal of the project is to understand what factors affect inflation rate </w:t>
+      </w:r>
+      <w:r>
+        <w:t>and</w:t>
+      </w:r>
+      <w:r>
+        <w:t xml:space="preserve"> to what degree they affect it. We also would like to see if we can predict inflation rate with good accuracy using various machine learning </w:t>
       </w:r>
       <w:r>
         <w:t>time series models.</w:t>
@@ -623,21 +645,49 @@
       </w:r>
       <w:proofErr w:type="spellEnd"/>
       <w:r>
-        <w:t xml:space="preserve">. The challenge was that some data like interest rates was recorded daily while other parts of the data like inflation rates were recorded monthly. </w:t>
-      </w:r>
-      <w:proofErr w:type="gramStart"/>
-      <w:r>
-        <w:t>So</w:t>
-      </w:r>
-      <w:proofErr w:type="gramEnd"/>
-      <w:r>
-        <w:t xml:space="preserve"> when the data was merged, it had a lot of missing values.</w:t>
-      </w:r>
-      <w:r>
-        <w:t xml:space="preserve"> For values inflation rate values, a backward fill was done. This ensured that inflation rates were consistent for each month. Missing exchange rate values were all filled with the mean since this feature didn’t have any outliers</w:t>
-      </w:r>
-      <w:r>
-        <w:t>.</w:t>
+        <w:t xml:space="preserve">. The challenge was that </w:t>
+      </w:r>
+      <w:r>
+        <w:t>parts of the</w:t>
+      </w:r>
+      <w:r>
+        <w:t xml:space="preserve"> data </w:t>
+      </w:r>
+      <w:r>
+        <w:t>were</w:t>
+      </w:r>
+      <w:r>
+        <w:t xml:space="preserve"> recorded daily while other parts of the data were recorded monthly. So when the data was merged, it had a lot of missing values.</w:t>
+      </w:r>
+      <w:r>
+        <w:t xml:space="preserve"> For</w:t>
+      </w:r>
+      <w:r>
+        <w:t xml:space="preserve"> missing</w:t>
+      </w:r>
+      <w:r>
+        <w:t xml:space="preserve"> inflation rate values, a backward fill was done</w:t>
+      </w:r>
+      <w:r>
+        <w:t xml:space="preserve"> to</w:t>
+      </w:r>
+      <w:r>
+        <w:t xml:space="preserve"> ensure that inflation rates were consistent for each month</w:t>
+      </w:r>
+      <w:r>
+        <w:t xml:space="preserve"> by taking the value at the first entry of the month</w:t>
+      </w:r>
+      <w:r>
+        <w:t xml:space="preserve">. Missing exchange rate values were all filled with the mean </w:t>
+      </w:r>
+      <w:r>
+        <w:t>because</w:t>
+      </w:r>
+      <w:r>
+        <w:t xml:space="preserve"> this feature didn’t have any outliers</w:t>
+      </w:r>
+      <w:r>
+        <w:t>. This means filling with the mean will not have much of an effect on the results from modelling.</w:t>
       </w:r>
     </w:p>
     <w:p>
@@ -664,7 +714,7 @@
         <w:jc w:val="both"/>
       </w:pPr>
       <w:r>
-        <w:t xml:space="preserve">The only feature which seemed to have a relatively high correlation with the inflation measure, CPI was interest rate for Bank of Botswana Certificate (BOBC) 7 Days. The Bank of Botswana uses this instrument to lend money to commercial banks and control the circulation of currency. The </w:t>
+        <w:t xml:space="preserve">The only feature which seemed to have a relatively high correlation with CPI was interest rate for Bank of Botswana Certificate (BOBC) 7 Days. The Bank of Botswana uses this instrument to lend money to commercial banks and control the circulation of currency. The </w:t>
       </w:r>
       <w:proofErr w:type="spellStart"/>
       <w:r>
@@ -686,6 +736,7 @@
         <w:rPr>
           <w:noProof/>
         </w:rPr>
+        <w:lastRenderedPageBreak/>
         <w:drawing>
           <wp:inline distT="0" distB="0" distL="0" distR="0" wp14:anchorId="50CA60E6" wp14:editId="67BB26A0">
             <wp:extent cx="2806700" cy="1921979"/>
@@ -741,8 +792,10 @@
         <w:jc w:val="both"/>
       </w:pPr>
       <w:r>
-        <w:lastRenderedPageBreak/>
-        <w:t>The figure above shows the average CPI from 2008 to 2022. It peaks around 2008 and 2022 likely due to the 2008 global recession and the 2022 war between Russia and Ukraine. Covid 19 may also have also influenced the spike in inflation in 2022.10.23</w:t>
+        <w:t>The figure above shows the average CPI from 2008 to 2022. It peaks around 2008 and 2022 likely due to the 2008 global recession and the 2022 war between Russia and Ukraine. Covid 19 may have also influenced the spike in inflation in 2022</w:t>
+      </w:r>
+      <w:r>
+        <w:t>.</w:t>
       </w:r>
     </w:p>
     <w:p>
@@ -752,6 +805,80 @@
     </w:p>
     <w:p>
       <w:pPr>
+        <w:jc w:val="both"/>
+      </w:pPr>
+      <w:r>
+        <w:drawing>
+          <wp:inline distT="0" distB="0" distL="0" distR="0" wp14:anchorId="2E1CC445" wp14:editId="28D4410E">
+            <wp:extent cx="5731510" cy="2588895"/>
+            <wp:effectExtent l="0" t="0" r="2540" b="1905"/>
+            <wp:docPr id="4" name="Content Placeholder 3">
+              <a:extLst xmlns:a="http://schemas.openxmlformats.org/drawingml/2006/main">
+                <a:ext uri="{FF2B5EF4-FFF2-40B4-BE49-F238E27FC236}">
+                  <a16:creationId xmlns:a16="http://schemas.microsoft.com/office/drawing/2014/main" id="{0A1C6B0E-2D59-74D2-1FD3-500F489CBBF7}"/>
+                </a:ext>
+              </a:extLst>
+            </wp:docPr>
+            <wp:cNvGraphicFramePr>
+              <a:graphicFrameLocks xmlns:a="http://schemas.openxmlformats.org/drawingml/2006/main" noGrp="1" noChangeAspect="1"/>
+            </wp:cNvGraphicFramePr>
+            <a:graphic xmlns:a="http://schemas.openxmlformats.org/drawingml/2006/main">
+              <a:graphicData uri="http://schemas.openxmlformats.org/drawingml/2006/picture">
+                <pic:pic xmlns:pic="http://schemas.openxmlformats.org/drawingml/2006/picture">
+                  <pic:nvPicPr>
+                    <pic:cNvPr id="4" name="Content Placeholder 3">
+                      <a:extLst>
+                        <a:ext uri="{FF2B5EF4-FFF2-40B4-BE49-F238E27FC236}">
+                          <a16:creationId xmlns:a16="http://schemas.microsoft.com/office/drawing/2014/main" id="{0A1C6B0E-2D59-74D2-1FD3-500F489CBBF7}"/>
+                        </a:ext>
+                      </a:extLst>
+                    </pic:cNvPr>
+                    <pic:cNvPicPr>
+                      <a:picLocks noGrp="1" noChangeAspect="1"/>
+                    </pic:cNvPicPr>
+                  </pic:nvPicPr>
+                  <pic:blipFill>
+                    <a:blip r:embed="rId6"/>
+                    <a:stretch>
+                      <a:fillRect/>
+                    </a:stretch>
+                  </pic:blipFill>
+                  <pic:spPr>
+                    <a:xfrm>
+                      <a:off x="0" y="0"/>
+                      <a:ext cx="5731510" cy="2588895"/>
+                    </a:xfrm>
+                    <a:prstGeom prst="rect">
+                      <a:avLst/>
+                    </a:prstGeom>
+                  </pic:spPr>
+                </pic:pic>
+              </a:graphicData>
+            </a:graphic>
+          </wp:inline>
+        </w:drawing>
+      </w:r>
+    </w:p>
+    <w:p>
+      <w:pPr>
+        <w:jc w:val="both"/>
+      </w:pPr>
+    </w:p>
+    <w:p>
+      <w:pPr>
+        <w:jc w:val="both"/>
+      </w:pPr>
+      <w:r>
+        <w:t xml:space="preserve">Above is a screenshot of a tableau dashboard that shows the general trend of CPI and BOBC 7 days interest rate from 2008 to 2022. </w:t>
+      </w:r>
+    </w:p>
+    <w:p>
+      <w:pPr>
+        <w:jc w:val="both"/>
+      </w:pPr>
+    </w:p>
+    <w:p>
+      <w:pPr>
         <w:pStyle w:val="Heading1"/>
       </w:pPr>
       <w:r>
@@ -774,7 +901,13 @@
         <w:jc w:val="both"/>
       </w:pPr>
       <w:r>
-        <w:t xml:space="preserve">There </w:t>
+        <w:t>There</w:t>
+      </w:r>
+      <w:r>
+        <w:t xml:space="preserve"> was</w:t>
+      </w:r>
+      <w:r>
+        <w:t xml:space="preserve"> </w:t>
       </w:r>
       <w:r>
         <w:t>hardly any</w:t>
@@ -783,32 +916,108 @@
         <w:t xml:space="preserve"> feature engineering done on the dataset because all features were already numerical</w:t>
       </w:r>
       <w:r>
-        <w:t xml:space="preserve">. The only work that was done was to convert the date field into a numeric field showing the number of days since the latest date of September 2, 2022. </w:t>
-      </w:r>
-      <w:proofErr w:type="gramStart"/>
-      <w:r>
-        <w:t>So</w:t>
-      </w:r>
-      <w:proofErr w:type="gramEnd"/>
-      <w:r>
-        <w:t xml:space="preserve"> the record for September 2, 2022 had zero in its date field. There was also no need for dimensionality reduction since the features were very few. </w:t>
+        <w:t xml:space="preserve">. The only work that was done was to convert the date field into a numeric field showing the number of days since the latest date of September 2, 2022. So the record for September 2, 2022 had zero in its date field. There was no need for dimensionality reduction since the features were very few. </w:t>
       </w:r>
     </w:p>
     <w:p>
       <w:pPr>
         <w:jc w:val="both"/>
       </w:pPr>
+      <w:r>
+        <w:t xml:space="preserve">Some basic linear regression models were used as a baseline. These were </w:t>
+      </w:r>
+      <w:proofErr w:type="spellStart"/>
+      <w:r>
+        <w:t>skl</w:t>
+      </w:r>
+      <w:r>
+        <w:t>earn’s</w:t>
+      </w:r>
+      <w:proofErr w:type="spellEnd"/>
+      <w:r>
+        <w:t xml:space="preserve"> </w:t>
+      </w:r>
+      <w:proofErr w:type="spellStart"/>
+      <w:r>
+        <w:t>LinearRegression</w:t>
+      </w:r>
+      <w:proofErr w:type="spellEnd"/>
+      <w:r>
+        <w:t>, and Ridge models. To do this, the data was split into lagged values and future values</w:t>
+      </w:r>
+      <w:r>
+        <w:t>.</w:t>
+      </w:r>
+      <w:r>
+        <w:t xml:space="preserve"> This was done because future data cannot be used for predictions. </w:t>
+      </w:r>
+      <w:r>
+        <w:t>Doing this can</w:t>
+      </w:r>
+      <w:r>
+        <w:t xml:space="preserve"> result in </w:t>
+      </w:r>
+      <w:r>
+        <w:t>testing results not being representative of a model’s actual effectiveness or accuracy</w:t>
+      </w:r>
+      <w:r>
+        <w:t xml:space="preserve">. </w:t>
+      </w:r>
+      <w:proofErr w:type="spellStart"/>
+      <w:r>
+        <w:t>Sklearn’s</w:t>
+      </w:r>
+      <w:proofErr w:type="spellEnd"/>
+      <w:r>
+        <w:t xml:space="preserve"> time series split was used </w:t>
+      </w:r>
+      <w:r>
+        <w:t>to split the data.</w:t>
+      </w:r>
     </w:p>
     <w:p>
       <w:pPr>
         <w:jc w:val="both"/>
       </w:pPr>
-      <w:r>
-        <w:t xml:space="preserve">Some basic linear regression models were used as a baseline. These were </w:t>
+    </w:p>
+    <w:p>
+      <w:pPr>
+        <w:jc w:val="both"/>
+      </w:pPr>
+      <w:r>
+        <w:t>The linear regression models performed very well with R2 scores of</w:t>
+      </w:r>
+      <w:r>
+        <w:t xml:space="preserve"> approximately</w:t>
+      </w:r>
+      <w:r>
+        <w:t xml:space="preserve"> one and MSE/MAE values less than two. This may have been because the predicted portion did not include the events that caused the spikes in 2008 and 2022.</w:t>
+      </w:r>
+    </w:p>
+    <w:p>
+      <w:pPr>
+        <w:jc w:val="both"/>
+      </w:pPr>
+    </w:p>
+    <w:p>
+      <w:pPr>
+        <w:pStyle w:val="Heading1"/>
+      </w:pPr>
+      <w:r>
+        <w:t>Modelling</w:t>
+      </w:r>
+    </w:p>
+    <w:p/>
+    <w:p>
+      <w:r>
+        <w:t xml:space="preserve">In the modelling notebook, various regressor models were used to predict the inflation data. These included the decision tree regressor, random forest regressor, </w:t>
+      </w:r>
+      <w:r>
+        <w:t xml:space="preserve">gradient boosting regressor, Bayesian ridge regressor, and time series prediction using </w:t>
       </w:r>
       <w:proofErr w:type="spellStart"/>
       <w:r>
-        <w:t>SKLearn’s</w:t>
+        <w:t>StatsForecasts</w:t>
       </w:r>
       <w:proofErr w:type="spellEnd"/>
       <w:r>
@@ -816,77 +1025,10 @@
       </w:r>
       <w:proofErr w:type="spellStart"/>
       <w:r>
-        <w:t>LinearRegression</w:t>
+        <w:t>AutoARIMA</w:t>
       </w:r>
       <w:proofErr w:type="spellEnd"/>
       <w:r>
-        <w:t xml:space="preserve">, and Ridge models. To do this, the data was split into lagged values and future values before it was trained using the models. This was done because future data cannot be used for predictions. This could result in the model performing better during testing </w:t>
-      </w:r>
-      <w:proofErr w:type="gramStart"/>
-      <w:r>
-        <w:t>than in reality, where</w:t>
-      </w:r>
-      <w:proofErr w:type="gramEnd"/>
-      <w:r>
-        <w:t xml:space="preserve"> the future is unknown. </w:t>
-      </w:r>
-      <w:proofErr w:type="spellStart"/>
-      <w:r>
-        <w:t>Sklearn’s</w:t>
-      </w:r>
-      <w:proofErr w:type="spellEnd"/>
-      <w:r>
-        <w:t xml:space="preserve"> time series split was used for this purpose.</w:t>
-      </w:r>
-    </w:p>
-    <w:p>
-      <w:pPr>
-        <w:jc w:val="both"/>
-      </w:pPr>
-    </w:p>
-    <w:p>
-      <w:pPr>
-        <w:jc w:val="both"/>
-      </w:pPr>
-      <w:r>
-        <w:t>The linear regression models performed very well with R2 scores of one and MSE/MAE values less than two. This may have been because the predicted portion did not include the events that caused the spikes in 2008 and 2022.</w:t>
-      </w:r>
-    </w:p>
-    <w:p>
-      <w:pPr>
-        <w:jc w:val="both"/>
-      </w:pPr>
-    </w:p>
-    <w:p>
-      <w:pPr>
-        <w:pStyle w:val="Heading1"/>
-      </w:pPr>
-      <w:r>
-        <w:t>Modelling</w:t>
-      </w:r>
-    </w:p>
-    <w:p/>
-    <w:p>
-      <w:r>
-        <w:t xml:space="preserve">In the modelling notebook, various regressor models were used to predict the inflation data. These included the decision tree regressor, random forest regressor, </w:t>
-      </w:r>
-      <w:r>
-        <w:t xml:space="preserve">gradient boosting regressor, Bayesian ridge regressor, and time series prediction using </w:t>
-      </w:r>
-      <w:proofErr w:type="spellStart"/>
-      <w:r>
-        <w:t>StatsForecasts</w:t>
-      </w:r>
-      <w:proofErr w:type="spellEnd"/>
-      <w:r>
-        <w:t xml:space="preserve"> </w:t>
-      </w:r>
-      <w:proofErr w:type="spellStart"/>
-      <w:r>
-        <w:t>AutoARIMA</w:t>
-      </w:r>
-      <w:proofErr w:type="spellEnd"/>
-      <w:r>
         <w:t xml:space="preserve"> and ETS models.</w:t>
       </w:r>
     </w:p>
@@ -895,15 +1037,7 @@
         <w:t>The performance of these models was not consistent. The models must have been able to predict some parts of the data than other parts. This makes it difficult to show average values</w:t>
       </w:r>
       <w:r>
-        <w:t xml:space="preserve"> since the values are so spread. </w:t>
-      </w:r>
-      <w:proofErr w:type="gramStart"/>
-      <w:r>
-        <w:t>Instead</w:t>
-      </w:r>
-      <w:proofErr w:type="gramEnd"/>
-      <w:r>
-        <w:t xml:space="preserve"> the values for each of the cross-validation folds will be displayed below:</w:t>
+        <w:t xml:space="preserve"> since the values are so spread. Instead the values for each of the cross-validation folds will be displayed below:</w:t>
       </w:r>
     </w:p>
     <w:p/>
@@ -1481,7 +1615,6 @@
           <w:szCs w:val="21"/>
           <w:lang w:eastAsia="en-ZA"/>
         </w:rPr>
-        <w:lastRenderedPageBreak/>
         <w:t>Fold 3</w:t>
       </w:r>
     </w:p>
@@ -2763,445 +2896,445 @@
           <w:sz w:val="21"/>
           <w:szCs w:val="21"/>
         </w:rPr>
+        <w:t>Fold 0</w:t>
+      </w:r>
+    </w:p>
+    <w:p>
+      <w:pPr>
+        <w:pStyle w:val="HTMLPreformatted"/>
+        <w:shd w:val="clear" w:color="auto" w:fill="FFFFFF"/>
+        <w:wordWrap w:val="0"/>
+        <w:textAlignment w:val="baseline"/>
+        <w:rPr>
+          <w:color w:val="000000"/>
+          <w:sz w:val="21"/>
+          <w:szCs w:val="21"/>
+        </w:rPr>
+      </w:pPr>
+      <w:r>
+        <w:rPr>
+          <w:color w:val="000000"/>
+          <w:sz w:val="21"/>
+          <w:szCs w:val="21"/>
+        </w:rPr>
+        <w:t>R2 Score: -0.08055998537263842</w:t>
+      </w:r>
+    </w:p>
+    <w:p>
+      <w:pPr>
+        <w:pStyle w:val="HTMLPreformatted"/>
+        <w:shd w:val="clear" w:color="auto" w:fill="FFFFFF"/>
+        <w:wordWrap w:val="0"/>
+        <w:textAlignment w:val="baseline"/>
+        <w:rPr>
+          <w:color w:val="000000"/>
+          <w:sz w:val="21"/>
+          <w:szCs w:val="21"/>
+        </w:rPr>
+      </w:pPr>
+      <w:r>
+        <w:rPr>
+          <w:color w:val="000000"/>
+          <w:sz w:val="21"/>
+          <w:szCs w:val="21"/>
+        </w:rPr>
+        <w:t>Mean Squared Error: 0.22035627134057553</w:t>
+      </w:r>
+    </w:p>
+    <w:p>
+      <w:pPr>
+        <w:pStyle w:val="HTMLPreformatted"/>
+        <w:shd w:val="clear" w:color="auto" w:fill="FFFFFF"/>
+        <w:wordWrap w:val="0"/>
+        <w:textAlignment w:val="baseline"/>
+        <w:rPr>
+          <w:color w:val="000000"/>
+          <w:sz w:val="21"/>
+          <w:szCs w:val="21"/>
+        </w:rPr>
+      </w:pPr>
+      <w:r>
+        <w:rPr>
+          <w:color w:val="000000"/>
+          <w:sz w:val="21"/>
+          <w:szCs w:val="21"/>
+        </w:rPr>
+        <w:t>Root Mean Squared Error: 0.4694212088738381</w:t>
+      </w:r>
+    </w:p>
+    <w:p>
+      <w:pPr>
+        <w:pStyle w:val="HTMLPreformatted"/>
+        <w:shd w:val="clear" w:color="auto" w:fill="FFFFFF"/>
+        <w:wordWrap w:val="0"/>
+        <w:textAlignment w:val="baseline"/>
+        <w:rPr>
+          <w:color w:val="000000"/>
+          <w:sz w:val="21"/>
+          <w:szCs w:val="21"/>
+        </w:rPr>
+      </w:pPr>
+      <w:r>
+        <w:rPr>
+          <w:color w:val="000000"/>
+          <w:sz w:val="21"/>
+          <w:szCs w:val="21"/>
+        </w:rPr>
+        <w:t>Mean Absolute Error: 0.3673285472139096</w:t>
+      </w:r>
+    </w:p>
+    <w:p>
+      <w:pPr>
+        <w:pStyle w:val="HTMLPreformatted"/>
+        <w:shd w:val="clear" w:color="auto" w:fill="FFFFFF"/>
+        <w:wordWrap w:val="0"/>
+        <w:textAlignment w:val="baseline"/>
+        <w:rPr>
+          <w:color w:val="000000"/>
+          <w:sz w:val="21"/>
+          <w:szCs w:val="21"/>
+        </w:rPr>
+      </w:pPr>
+    </w:p>
+    <w:p>
+      <w:pPr>
+        <w:pStyle w:val="HTMLPreformatted"/>
+        <w:shd w:val="clear" w:color="auto" w:fill="FFFFFF"/>
+        <w:wordWrap w:val="0"/>
+        <w:textAlignment w:val="baseline"/>
+        <w:rPr>
+          <w:color w:val="000000"/>
+          <w:sz w:val="21"/>
+          <w:szCs w:val="21"/>
+        </w:rPr>
+      </w:pPr>
+      <w:r>
+        <w:rPr>
+          <w:color w:val="000000"/>
+          <w:sz w:val="21"/>
+          <w:szCs w:val="21"/>
+        </w:rPr>
+        <w:t>Fold 1</w:t>
+      </w:r>
+    </w:p>
+    <w:p>
+      <w:pPr>
+        <w:pStyle w:val="HTMLPreformatted"/>
+        <w:shd w:val="clear" w:color="auto" w:fill="FFFFFF"/>
+        <w:wordWrap w:val="0"/>
+        <w:textAlignment w:val="baseline"/>
+        <w:rPr>
+          <w:color w:val="000000"/>
+          <w:sz w:val="21"/>
+          <w:szCs w:val="21"/>
+        </w:rPr>
+      </w:pPr>
+      <w:r>
+        <w:rPr>
+          <w:color w:val="000000"/>
+          <w:sz w:val="21"/>
+          <w:szCs w:val="21"/>
+        </w:rPr>
+        <w:t>R2 Score: 0.7936745873998956</w:t>
+      </w:r>
+    </w:p>
+    <w:p>
+      <w:pPr>
+        <w:pStyle w:val="HTMLPreformatted"/>
+        <w:shd w:val="clear" w:color="auto" w:fill="FFFFFF"/>
+        <w:wordWrap w:val="0"/>
+        <w:textAlignment w:val="baseline"/>
+        <w:rPr>
+          <w:color w:val="000000"/>
+          <w:sz w:val="21"/>
+          <w:szCs w:val="21"/>
+        </w:rPr>
+      </w:pPr>
+      <w:r>
+        <w:rPr>
+          <w:color w:val="000000"/>
+          <w:sz w:val="21"/>
+          <w:szCs w:val="21"/>
+        </w:rPr>
+        <w:t>Mean Squared Error: 0.014721868342684657</w:t>
+      </w:r>
+    </w:p>
+    <w:p>
+      <w:pPr>
+        <w:pStyle w:val="HTMLPreformatted"/>
+        <w:shd w:val="clear" w:color="auto" w:fill="FFFFFF"/>
+        <w:wordWrap w:val="0"/>
+        <w:textAlignment w:val="baseline"/>
+        <w:rPr>
+          <w:color w:val="000000"/>
+          <w:sz w:val="21"/>
+          <w:szCs w:val="21"/>
+        </w:rPr>
+      </w:pPr>
+      <w:r>
+        <w:rPr>
+          <w:color w:val="000000"/>
+          <w:sz w:val="21"/>
+          <w:szCs w:val="21"/>
+        </w:rPr>
+        <w:t>Root Mean Squared Error: 0.12133370653979321</w:t>
+      </w:r>
+    </w:p>
+    <w:p>
+      <w:pPr>
+        <w:pStyle w:val="HTMLPreformatted"/>
+        <w:shd w:val="clear" w:color="auto" w:fill="FFFFFF"/>
+        <w:wordWrap w:val="0"/>
+        <w:textAlignment w:val="baseline"/>
+        <w:rPr>
+          <w:color w:val="000000"/>
+          <w:sz w:val="21"/>
+          <w:szCs w:val="21"/>
+        </w:rPr>
+      </w:pPr>
+      <w:r>
+        <w:rPr>
+          <w:color w:val="000000"/>
+          <w:sz w:val="21"/>
+          <w:szCs w:val="21"/>
+        </w:rPr>
+        <w:t>Mean Absolute Error: 0.08267909095044809</w:t>
+      </w:r>
+    </w:p>
+    <w:p>
+      <w:pPr>
+        <w:pStyle w:val="HTMLPreformatted"/>
+        <w:shd w:val="clear" w:color="auto" w:fill="FFFFFF"/>
+        <w:wordWrap w:val="0"/>
+        <w:textAlignment w:val="baseline"/>
+        <w:rPr>
+          <w:color w:val="000000"/>
+          <w:sz w:val="21"/>
+          <w:szCs w:val="21"/>
+        </w:rPr>
+      </w:pPr>
+    </w:p>
+    <w:p>
+      <w:pPr>
+        <w:pStyle w:val="HTMLPreformatted"/>
+        <w:shd w:val="clear" w:color="auto" w:fill="FFFFFF"/>
+        <w:wordWrap w:val="0"/>
+        <w:textAlignment w:val="baseline"/>
+        <w:rPr>
+          <w:color w:val="000000"/>
+          <w:sz w:val="21"/>
+          <w:szCs w:val="21"/>
+        </w:rPr>
+      </w:pPr>
+      <w:r>
+        <w:rPr>
+          <w:color w:val="000000"/>
+          <w:sz w:val="21"/>
+          <w:szCs w:val="21"/>
+        </w:rPr>
+        <w:t>Fold 2</w:t>
+      </w:r>
+    </w:p>
+    <w:p>
+      <w:pPr>
+        <w:pStyle w:val="HTMLPreformatted"/>
+        <w:shd w:val="clear" w:color="auto" w:fill="FFFFFF"/>
+        <w:wordWrap w:val="0"/>
+        <w:textAlignment w:val="baseline"/>
+        <w:rPr>
+          <w:color w:val="000000"/>
+          <w:sz w:val="21"/>
+          <w:szCs w:val="21"/>
+        </w:rPr>
+      </w:pPr>
+      <w:r>
+        <w:rPr>
+          <w:color w:val="000000"/>
+          <w:sz w:val="21"/>
+          <w:szCs w:val="21"/>
+        </w:rPr>
+        <w:t>R2 Score: 0.6596489424683245</w:t>
+      </w:r>
+    </w:p>
+    <w:p>
+      <w:pPr>
+        <w:pStyle w:val="HTMLPreformatted"/>
+        <w:shd w:val="clear" w:color="auto" w:fill="FFFFFF"/>
+        <w:wordWrap w:val="0"/>
+        <w:textAlignment w:val="baseline"/>
+        <w:rPr>
+          <w:color w:val="000000"/>
+          <w:sz w:val="21"/>
+          <w:szCs w:val="21"/>
+        </w:rPr>
+      </w:pPr>
+      <w:r>
+        <w:rPr>
+          <w:color w:val="000000"/>
+          <w:sz w:val="21"/>
+          <w:szCs w:val="21"/>
+        </w:rPr>
+        <w:t>Mean Squared Error: 0.6895961665790409</w:t>
+      </w:r>
+    </w:p>
+    <w:p>
+      <w:pPr>
+        <w:pStyle w:val="HTMLPreformatted"/>
+        <w:shd w:val="clear" w:color="auto" w:fill="FFFFFF"/>
+        <w:wordWrap w:val="0"/>
+        <w:textAlignment w:val="baseline"/>
+        <w:rPr>
+          <w:color w:val="000000"/>
+          <w:sz w:val="21"/>
+          <w:szCs w:val="21"/>
+        </w:rPr>
+      </w:pPr>
+      <w:r>
+        <w:rPr>
+          <w:color w:val="000000"/>
+          <w:sz w:val="21"/>
+          <w:szCs w:val="21"/>
+        </w:rPr>
+        <w:t>Root Mean Squared Error: 0.8304192715604816</w:t>
+      </w:r>
+    </w:p>
+    <w:p>
+      <w:pPr>
+        <w:pStyle w:val="HTMLPreformatted"/>
+        <w:shd w:val="clear" w:color="auto" w:fill="FFFFFF"/>
+        <w:wordWrap w:val="0"/>
+        <w:textAlignment w:val="baseline"/>
+        <w:rPr>
+          <w:color w:val="000000"/>
+          <w:sz w:val="21"/>
+          <w:szCs w:val="21"/>
+        </w:rPr>
+      </w:pPr>
+      <w:r>
+        <w:rPr>
+          <w:color w:val="000000"/>
+          <w:sz w:val="21"/>
+          <w:szCs w:val="21"/>
+        </w:rPr>
+        <w:t>Mean Absolute Error: 0.7085774212051785</w:t>
+      </w:r>
+    </w:p>
+    <w:p>
+      <w:pPr>
+        <w:pStyle w:val="HTMLPreformatted"/>
+        <w:shd w:val="clear" w:color="auto" w:fill="FFFFFF"/>
+        <w:wordWrap w:val="0"/>
+        <w:textAlignment w:val="baseline"/>
+        <w:rPr>
+          <w:color w:val="000000"/>
+          <w:sz w:val="21"/>
+          <w:szCs w:val="21"/>
+        </w:rPr>
+      </w:pPr>
+    </w:p>
+    <w:p>
+      <w:pPr>
+        <w:pStyle w:val="HTMLPreformatted"/>
+        <w:shd w:val="clear" w:color="auto" w:fill="FFFFFF"/>
+        <w:wordWrap w:val="0"/>
+        <w:textAlignment w:val="baseline"/>
+        <w:rPr>
+          <w:color w:val="000000"/>
+          <w:sz w:val="21"/>
+          <w:szCs w:val="21"/>
+        </w:rPr>
+      </w:pPr>
+      <w:r>
+        <w:rPr>
+          <w:color w:val="000000"/>
+          <w:sz w:val="21"/>
+          <w:szCs w:val="21"/>
+        </w:rPr>
+        <w:t>Fold 3</w:t>
+      </w:r>
+    </w:p>
+    <w:p>
+      <w:pPr>
+        <w:pStyle w:val="HTMLPreformatted"/>
+        <w:shd w:val="clear" w:color="auto" w:fill="FFFFFF"/>
+        <w:wordWrap w:val="0"/>
+        <w:textAlignment w:val="baseline"/>
+        <w:rPr>
+          <w:color w:val="000000"/>
+          <w:sz w:val="21"/>
+          <w:szCs w:val="21"/>
+        </w:rPr>
+      </w:pPr>
+      <w:r>
+        <w:rPr>
+          <w:color w:val="000000"/>
+          <w:sz w:val="21"/>
+          <w:szCs w:val="21"/>
+        </w:rPr>
+        <w:t>R2 Score: 0.5966108964981174</w:t>
+      </w:r>
+    </w:p>
+    <w:p>
+      <w:pPr>
+        <w:pStyle w:val="HTMLPreformatted"/>
+        <w:shd w:val="clear" w:color="auto" w:fill="FFFFFF"/>
+        <w:wordWrap w:val="0"/>
+        <w:textAlignment w:val="baseline"/>
+        <w:rPr>
+          <w:color w:val="000000"/>
+          <w:sz w:val="21"/>
+          <w:szCs w:val="21"/>
+        </w:rPr>
+      </w:pPr>
+      <w:r>
+        <w:rPr>
+          <w:color w:val="000000"/>
+          <w:sz w:val="21"/>
+          <w:szCs w:val="21"/>
+        </w:rPr>
+        <w:t>Mean Squared Error: 0.2274038666274833</w:t>
+      </w:r>
+    </w:p>
+    <w:p>
+      <w:pPr>
+        <w:pStyle w:val="HTMLPreformatted"/>
+        <w:shd w:val="clear" w:color="auto" w:fill="FFFFFF"/>
+        <w:wordWrap w:val="0"/>
+        <w:textAlignment w:val="baseline"/>
+        <w:rPr>
+          <w:color w:val="000000"/>
+          <w:sz w:val="21"/>
+          <w:szCs w:val="21"/>
+        </w:rPr>
+      </w:pPr>
+      <w:r>
+        <w:rPr>
+          <w:color w:val="000000"/>
+          <w:sz w:val="21"/>
+          <w:szCs w:val="21"/>
+        </w:rPr>
+        <w:t>Root Mean Squared Error: 0.47686881490351546</w:t>
+      </w:r>
+    </w:p>
+    <w:p>
+      <w:pPr>
+        <w:pStyle w:val="HTMLPreformatted"/>
+        <w:shd w:val="clear" w:color="auto" w:fill="FFFFFF"/>
+        <w:wordWrap w:val="0"/>
+        <w:textAlignment w:val="baseline"/>
+        <w:rPr>
+          <w:color w:val="000000"/>
+          <w:sz w:val="21"/>
+          <w:szCs w:val="21"/>
+        </w:rPr>
+      </w:pPr>
+      <w:r>
+        <w:rPr>
+          <w:color w:val="000000"/>
+          <w:sz w:val="21"/>
+          <w:szCs w:val="21"/>
+        </w:rPr>
         <w:lastRenderedPageBreak/>
-        <w:t>Fold 0</w:t>
-      </w:r>
-    </w:p>
-    <w:p>
-      <w:pPr>
-        <w:pStyle w:val="HTMLPreformatted"/>
-        <w:shd w:val="clear" w:color="auto" w:fill="FFFFFF"/>
-        <w:wordWrap w:val="0"/>
-        <w:textAlignment w:val="baseline"/>
-        <w:rPr>
-          <w:color w:val="000000"/>
-          <w:sz w:val="21"/>
-          <w:szCs w:val="21"/>
-        </w:rPr>
-      </w:pPr>
-      <w:r>
-        <w:rPr>
-          <w:color w:val="000000"/>
-          <w:sz w:val="21"/>
-          <w:szCs w:val="21"/>
-        </w:rPr>
-        <w:t>R2 Score: -0.08055998537263842</w:t>
-      </w:r>
-    </w:p>
-    <w:p>
-      <w:pPr>
-        <w:pStyle w:val="HTMLPreformatted"/>
-        <w:shd w:val="clear" w:color="auto" w:fill="FFFFFF"/>
-        <w:wordWrap w:val="0"/>
-        <w:textAlignment w:val="baseline"/>
-        <w:rPr>
-          <w:color w:val="000000"/>
-          <w:sz w:val="21"/>
-          <w:szCs w:val="21"/>
-        </w:rPr>
-      </w:pPr>
-      <w:r>
-        <w:rPr>
-          <w:color w:val="000000"/>
-          <w:sz w:val="21"/>
-          <w:szCs w:val="21"/>
-        </w:rPr>
-        <w:t>Mean Squared Error: 0.22035627134057553</w:t>
-      </w:r>
-    </w:p>
-    <w:p>
-      <w:pPr>
-        <w:pStyle w:val="HTMLPreformatted"/>
-        <w:shd w:val="clear" w:color="auto" w:fill="FFFFFF"/>
-        <w:wordWrap w:val="0"/>
-        <w:textAlignment w:val="baseline"/>
-        <w:rPr>
-          <w:color w:val="000000"/>
-          <w:sz w:val="21"/>
-          <w:szCs w:val="21"/>
-        </w:rPr>
-      </w:pPr>
-      <w:r>
-        <w:rPr>
-          <w:color w:val="000000"/>
-          <w:sz w:val="21"/>
-          <w:szCs w:val="21"/>
-        </w:rPr>
-        <w:t>Root Mean Squared Error: 0.4694212088738381</w:t>
-      </w:r>
-    </w:p>
-    <w:p>
-      <w:pPr>
-        <w:pStyle w:val="HTMLPreformatted"/>
-        <w:shd w:val="clear" w:color="auto" w:fill="FFFFFF"/>
-        <w:wordWrap w:val="0"/>
-        <w:textAlignment w:val="baseline"/>
-        <w:rPr>
-          <w:color w:val="000000"/>
-          <w:sz w:val="21"/>
-          <w:szCs w:val="21"/>
-        </w:rPr>
-      </w:pPr>
-      <w:r>
-        <w:rPr>
-          <w:color w:val="000000"/>
-          <w:sz w:val="21"/>
-          <w:szCs w:val="21"/>
-        </w:rPr>
-        <w:t>Mean Absolute Error: 0.3673285472139096</w:t>
-      </w:r>
-    </w:p>
-    <w:p>
-      <w:pPr>
-        <w:pStyle w:val="HTMLPreformatted"/>
-        <w:shd w:val="clear" w:color="auto" w:fill="FFFFFF"/>
-        <w:wordWrap w:val="0"/>
-        <w:textAlignment w:val="baseline"/>
-        <w:rPr>
-          <w:color w:val="000000"/>
-          <w:sz w:val="21"/>
-          <w:szCs w:val="21"/>
-        </w:rPr>
-      </w:pPr>
-    </w:p>
-    <w:p>
-      <w:pPr>
-        <w:pStyle w:val="HTMLPreformatted"/>
-        <w:shd w:val="clear" w:color="auto" w:fill="FFFFFF"/>
-        <w:wordWrap w:val="0"/>
-        <w:textAlignment w:val="baseline"/>
-        <w:rPr>
-          <w:color w:val="000000"/>
-          <w:sz w:val="21"/>
-          <w:szCs w:val="21"/>
-        </w:rPr>
-      </w:pPr>
-      <w:r>
-        <w:rPr>
-          <w:color w:val="000000"/>
-          <w:sz w:val="21"/>
-          <w:szCs w:val="21"/>
-        </w:rPr>
-        <w:t>Fold 1</w:t>
-      </w:r>
-    </w:p>
-    <w:p>
-      <w:pPr>
-        <w:pStyle w:val="HTMLPreformatted"/>
-        <w:shd w:val="clear" w:color="auto" w:fill="FFFFFF"/>
-        <w:wordWrap w:val="0"/>
-        <w:textAlignment w:val="baseline"/>
-        <w:rPr>
-          <w:color w:val="000000"/>
-          <w:sz w:val="21"/>
-          <w:szCs w:val="21"/>
-        </w:rPr>
-      </w:pPr>
-      <w:r>
-        <w:rPr>
-          <w:color w:val="000000"/>
-          <w:sz w:val="21"/>
-          <w:szCs w:val="21"/>
-        </w:rPr>
-        <w:t>R2 Score: 0.7936745873998956</w:t>
-      </w:r>
-    </w:p>
-    <w:p>
-      <w:pPr>
-        <w:pStyle w:val="HTMLPreformatted"/>
-        <w:shd w:val="clear" w:color="auto" w:fill="FFFFFF"/>
-        <w:wordWrap w:val="0"/>
-        <w:textAlignment w:val="baseline"/>
-        <w:rPr>
-          <w:color w:val="000000"/>
-          <w:sz w:val="21"/>
-          <w:szCs w:val="21"/>
-        </w:rPr>
-      </w:pPr>
-      <w:r>
-        <w:rPr>
-          <w:color w:val="000000"/>
-          <w:sz w:val="21"/>
-          <w:szCs w:val="21"/>
-        </w:rPr>
-        <w:t>Mean Squared Error: 0.014721868342684657</w:t>
-      </w:r>
-    </w:p>
-    <w:p>
-      <w:pPr>
-        <w:pStyle w:val="HTMLPreformatted"/>
-        <w:shd w:val="clear" w:color="auto" w:fill="FFFFFF"/>
-        <w:wordWrap w:val="0"/>
-        <w:textAlignment w:val="baseline"/>
-        <w:rPr>
-          <w:color w:val="000000"/>
-          <w:sz w:val="21"/>
-          <w:szCs w:val="21"/>
-        </w:rPr>
-      </w:pPr>
-      <w:r>
-        <w:rPr>
-          <w:color w:val="000000"/>
-          <w:sz w:val="21"/>
-          <w:szCs w:val="21"/>
-        </w:rPr>
-        <w:t>Root Mean Squared Error: 0.12133370653979321</w:t>
-      </w:r>
-    </w:p>
-    <w:p>
-      <w:pPr>
-        <w:pStyle w:val="HTMLPreformatted"/>
-        <w:shd w:val="clear" w:color="auto" w:fill="FFFFFF"/>
-        <w:wordWrap w:val="0"/>
-        <w:textAlignment w:val="baseline"/>
-        <w:rPr>
-          <w:color w:val="000000"/>
-          <w:sz w:val="21"/>
-          <w:szCs w:val="21"/>
-        </w:rPr>
-      </w:pPr>
-      <w:r>
-        <w:rPr>
-          <w:color w:val="000000"/>
-          <w:sz w:val="21"/>
-          <w:szCs w:val="21"/>
-        </w:rPr>
-        <w:t>Mean Absolute Error: 0.08267909095044809</w:t>
-      </w:r>
-    </w:p>
-    <w:p>
-      <w:pPr>
-        <w:pStyle w:val="HTMLPreformatted"/>
-        <w:shd w:val="clear" w:color="auto" w:fill="FFFFFF"/>
-        <w:wordWrap w:val="0"/>
-        <w:textAlignment w:val="baseline"/>
-        <w:rPr>
-          <w:color w:val="000000"/>
-          <w:sz w:val="21"/>
-          <w:szCs w:val="21"/>
-        </w:rPr>
-      </w:pPr>
-    </w:p>
-    <w:p>
-      <w:pPr>
-        <w:pStyle w:val="HTMLPreformatted"/>
-        <w:shd w:val="clear" w:color="auto" w:fill="FFFFFF"/>
-        <w:wordWrap w:val="0"/>
-        <w:textAlignment w:val="baseline"/>
-        <w:rPr>
-          <w:color w:val="000000"/>
-          <w:sz w:val="21"/>
-          <w:szCs w:val="21"/>
-        </w:rPr>
-      </w:pPr>
-      <w:r>
-        <w:rPr>
-          <w:color w:val="000000"/>
-          <w:sz w:val="21"/>
-          <w:szCs w:val="21"/>
-        </w:rPr>
-        <w:t>Fold 2</w:t>
-      </w:r>
-    </w:p>
-    <w:p>
-      <w:pPr>
-        <w:pStyle w:val="HTMLPreformatted"/>
-        <w:shd w:val="clear" w:color="auto" w:fill="FFFFFF"/>
-        <w:wordWrap w:val="0"/>
-        <w:textAlignment w:val="baseline"/>
-        <w:rPr>
-          <w:color w:val="000000"/>
-          <w:sz w:val="21"/>
-          <w:szCs w:val="21"/>
-        </w:rPr>
-      </w:pPr>
-      <w:r>
-        <w:rPr>
-          <w:color w:val="000000"/>
-          <w:sz w:val="21"/>
-          <w:szCs w:val="21"/>
-        </w:rPr>
-        <w:t>R2 Score: 0.6596489424683245</w:t>
-      </w:r>
-    </w:p>
-    <w:p>
-      <w:pPr>
-        <w:pStyle w:val="HTMLPreformatted"/>
-        <w:shd w:val="clear" w:color="auto" w:fill="FFFFFF"/>
-        <w:wordWrap w:val="0"/>
-        <w:textAlignment w:val="baseline"/>
-        <w:rPr>
-          <w:color w:val="000000"/>
-          <w:sz w:val="21"/>
-          <w:szCs w:val="21"/>
-        </w:rPr>
-      </w:pPr>
-      <w:r>
-        <w:rPr>
-          <w:color w:val="000000"/>
-          <w:sz w:val="21"/>
-          <w:szCs w:val="21"/>
-        </w:rPr>
-        <w:t>Mean Squared Error: 0.6895961665790409</w:t>
-      </w:r>
-    </w:p>
-    <w:p>
-      <w:pPr>
-        <w:pStyle w:val="HTMLPreformatted"/>
-        <w:shd w:val="clear" w:color="auto" w:fill="FFFFFF"/>
-        <w:wordWrap w:val="0"/>
-        <w:textAlignment w:val="baseline"/>
-        <w:rPr>
-          <w:color w:val="000000"/>
-          <w:sz w:val="21"/>
-          <w:szCs w:val="21"/>
-        </w:rPr>
-      </w:pPr>
-      <w:r>
-        <w:rPr>
-          <w:color w:val="000000"/>
-          <w:sz w:val="21"/>
-          <w:szCs w:val="21"/>
-        </w:rPr>
-        <w:t>Root Mean Squared Error: 0.8304192715604816</w:t>
-      </w:r>
-    </w:p>
-    <w:p>
-      <w:pPr>
-        <w:pStyle w:val="HTMLPreformatted"/>
-        <w:shd w:val="clear" w:color="auto" w:fill="FFFFFF"/>
-        <w:wordWrap w:val="0"/>
-        <w:textAlignment w:val="baseline"/>
-        <w:rPr>
-          <w:color w:val="000000"/>
-          <w:sz w:val="21"/>
-          <w:szCs w:val="21"/>
-        </w:rPr>
-      </w:pPr>
-      <w:r>
-        <w:rPr>
-          <w:color w:val="000000"/>
-          <w:sz w:val="21"/>
-          <w:szCs w:val="21"/>
-        </w:rPr>
-        <w:t>Mean Absolute Error: 0.7085774212051785</w:t>
-      </w:r>
-    </w:p>
-    <w:p>
-      <w:pPr>
-        <w:pStyle w:val="HTMLPreformatted"/>
-        <w:shd w:val="clear" w:color="auto" w:fill="FFFFFF"/>
-        <w:wordWrap w:val="0"/>
-        <w:textAlignment w:val="baseline"/>
-        <w:rPr>
-          <w:color w:val="000000"/>
-          <w:sz w:val="21"/>
-          <w:szCs w:val="21"/>
-        </w:rPr>
-      </w:pPr>
-    </w:p>
-    <w:p>
-      <w:pPr>
-        <w:pStyle w:val="HTMLPreformatted"/>
-        <w:shd w:val="clear" w:color="auto" w:fill="FFFFFF"/>
-        <w:wordWrap w:val="0"/>
-        <w:textAlignment w:val="baseline"/>
-        <w:rPr>
-          <w:color w:val="000000"/>
-          <w:sz w:val="21"/>
-          <w:szCs w:val="21"/>
-        </w:rPr>
-      </w:pPr>
-      <w:r>
-        <w:rPr>
-          <w:color w:val="000000"/>
-          <w:sz w:val="21"/>
-          <w:szCs w:val="21"/>
-        </w:rPr>
-        <w:t>Fold 3</w:t>
-      </w:r>
-    </w:p>
-    <w:p>
-      <w:pPr>
-        <w:pStyle w:val="HTMLPreformatted"/>
-        <w:shd w:val="clear" w:color="auto" w:fill="FFFFFF"/>
-        <w:wordWrap w:val="0"/>
-        <w:textAlignment w:val="baseline"/>
-        <w:rPr>
-          <w:color w:val="000000"/>
-          <w:sz w:val="21"/>
-          <w:szCs w:val="21"/>
-        </w:rPr>
-      </w:pPr>
-      <w:r>
-        <w:rPr>
-          <w:color w:val="000000"/>
-          <w:sz w:val="21"/>
-          <w:szCs w:val="21"/>
-        </w:rPr>
-        <w:t>R2 Score: 0.5966108964981174</w:t>
-      </w:r>
-    </w:p>
-    <w:p>
-      <w:pPr>
-        <w:pStyle w:val="HTMLPreformatted"/>
-        <w:shd w:val="clear" w:color="auto" w:fill="FFFFFF"/>
-        <w:wordWrap w:val="0"/>
-        <w:textAlignment w:val="baseline"/>
-        <w:rPr>
-          <w:color w:val="000000"/>
-          <w:sz w:val="21"/>
-          <w:szCs w:val="21"/>
-        </w:rPr>
-      </w:pPr>
-      <w:r>
-        <w:rPr>
-          <w:color w:val="000000"/>
-          <w:sz w:val="21"/>
-          <w:szCs w:val="21"/>
-        </w:rPr>
-        <w:t>Mean Squared Error: 0.2274038666274833</w:t>
-      </w:r>
-    </w:p>
-    <w:p>
-      <w:pPr>
-        <w:pStyle w:val="HTMLPreformatted"/>
-        <w:shd w:val="clear" w:color="auto" w:fill="FFFFFF"/>
-        <w:wordWrap w:val="0"/>
-        <w:textAlignment w:val="baseline"/>
-        <w:rPr>
-          <w:color w:val="000000"/>
-          <w:sz w:val="21"/>
-          <w:szCs w:val="21"/>
-        </w:rPr>
-      </w:pPr>
-      <w:r>
-        <w:rPr>
-          <w:color w:val="000000"/>
-          <w:sz w:val="21"/>
-          <w:szCs w:val="21"/>
-        </w:rPr>
-        <w:t>Root Mean Squared Error: 0.47686881490351546</w:t>
-      </w:r>
-    </w:p>
-    <w:p>
-      <w:pPr>
-        <w:pStyle w:val="HTMLPreformatted"/>
-        <w:shd w:val="clear" w:color="auto" w:fill="FFFFFF"/>
-        <w:wordWrap w:val="0"/>
-        <w:textAlignment w:val="baseline"/>
-        <w:rPr>
-          <w:color w:val="000000"/>
-          <w:sz w:val="21"/>
-          <w:szCs w:val="21"/>
-        </w:rPr>
-      </w:pPr>
-      <w:r>
-        <w:rPr>
-          <w:color w:val="000000"/>
-          <w:sz w:val="21"/>
-          <w:szCs w:val="21"/>
-        </w:rPr>
         <w:t>Mean Absolute Error: 0.38547030408443717</w:t>
       </w:r>
     </w:p>
@@ -3787,7 +3920,6 @@
           <w:sz w:val="21"/>
           <w:szCs w:val="21"/>
         </w:rPr>
-        <w:lastRenderedPageBreak/>
         <w:t>Mean Absolute Error: 2.525326020484001e-11</w:t>
       </w:r>
     </w:p>
@@ -4149,6 +4281,7 @@
           <w:sz w:val="21"/>
           <w:szCs w:val="21"/>
         </w:rPr>
+        <w:lastRenderedPageBreak/>
         <w:t>Mean Squared Error: 92.9735763234711</w:t>
       </w:r>
     </w:p>
@@ -4865,445 +4998,445 @@
           <w:sz w:val="21"/>
           <w:szCs w:val="21"/>
         </w:rPr>
+        <w:t>Root Mean Squared Error: 9.11855003090617</w:t>
+      </w:r>
+    </w:p>
+    <w:p>
+      <w:pPr>
+        <w:pStyle w:val="HTMLPreformatted"/>
+        <w:shd w:val="clear" w:color="auto" w:fill="FFFFFF"/>
+        <w:wordWrap w:val="0"/>
+        <w:textAlignment w:val="baseline"/>
+        <w:rPr>
+          <w:color w:val="000000"/>
+          <w:sz w:val="21"/>
+          <w:szCs w:val="21"/>
+        </w:rPr>
+      </w:pPr>
+      <w:r>
+        <w:rPr>
+          <w:color w:val="000000"/>
+          <w:sz w:val="21"/>
+          <w:szCs w:val="21"/>
+        </w:rPr>
+        <w:t>Mean Absolute Error: 8.731815352249145</w:t>
+      </w:r>
+    </w:p>
+    <w:p>
+      <w:pPr>
+        <w:pStyle w:val="HTMLPreformatted"/>
+        <w:shd w:val="clear" w:color="auto" w:fill="FFFFFF"/>
+        <w:wordWrap w:val="0"/>
+        <w:textAlignment w:val="baseline"/>
+        <w:rPr>
+          <w:color w:val="000000"/>
+          <w:sz w:val="21"/>
+          <w:szCs w:val="21"/>
+        </w:rPr>
+      </w:pPr>
+    </w:p>
+    <w:p>
+      <w:pPr>
+        <w:pStyle w:val="HTMLPreformatted"/>
+        <w:shd w:val="clear" w:color="auto" w:fill="FFFFFF"/>
+        <w:wordWrap w:val="0"/>
+        <w:textAlignment w:val="baseline"/>
+        <w:rPr>
+          <w:color w:val="000000"/>
+          <w:sz w:val="21"/>
+          <w:szCs w:val="21"/>
+        </w:rPr>
+      </w:pPr>
+      <w:r>
+        <w:rPr>
+          <w:color w:val="000000"/>
+          <w:sz w:val="21"/>
+          <w:szCs w:val="21"/>
+        </w:rPr>
+        <w:t>ETS</w:t>
+      </w:r>
+    </w:p>
+    <w:p>
+      <w:pPr>
+        <w:pStyle w:val="HTMLPreformatted"/>
+        <w:shd w:val="clear" w:color="auto" w:fill="FFFFFF"/>
+        <w:wordWrap w:val="0"/>
+        <w:textAlignment w:val="baseline"/>
+        <w:rPr>
+          <w:color w:val="000000"/>
+          <w:sz w:val="21"/>
+          <w:szCs w:val="21"/>
+        </w:rPr>
+      </w:pPr>
+      <w:r>
+        <w:rPr>
+          <w:color w:val="000000"/>
+          <w:sz w:val="21"/>
+          <w:szCs w:val="21"/>
+        </w:rPr>
+        <w:t>Fold 4</w:t>
+      </w:r>
+    </w:p>
+    <w:p>
+      <w:pPr>
+        <w:pStyle w:val="HTMLPreformatted"/>
+        <w:shd w:val="clear" w:color="auto" w:fill="FFFFFF"/>
+        <w:wordWrap w:val="0"/>
+        <w:textAlignment w:val="baseline"/>
+        <w:rPr>
+          <w:color w:val="000000"/>
+          <w:sz w:val="21"/>
+          <w:szCs w:val="21"/>
+        </w:rPr>
+      </w:pPr>
+      <w:r>
+        <w:rPr>
+          <w:color w:val="000000"/>
+          <w:sz w:val="21"/>
+          <w:szCs w:val="21"/>
+        </w:rPr>
+        <w:t>R2 Score: -50.52382478702004</w:t>
+      </w:r>
+    </w:p>
+    <w:p>
+      <w:pPr>
+        <w:pStyle w:val="HTMLPreformatted"/>
+        <w:shd w:val="clear" w:color="auto" w:fill="FFFFFF"/>
+        <w:wordWrap w:val="0"/>
+        <w:textAlignment w:val="baseline"/>
+        <w:rPr>
+          <w:color w:val="000000"/>
+          <w:sz w:val="21"/>
+          <w:szCs w:val="21"/>
+        </w:rPr>
+      </w:pPr>
+      <w:r>
+        <w:rPr>
+          <w:color w:val="000000"/>
+          <w:sz w:val="21"/>
+          <w:szCs w:val="21"/>
+        </w:rPr>
+        <w:t>Mean Squared Error: 28.849557971038855</w:t>
+      </w:r>
+    </w:p>
+    <w:p>
+      <w:pPr>
+        <w:pStyle w:val="HTMLPreformatted"/>
+        <w:shd w:val="clear" w:color="auto" w:fill="FFFFFF"/>
+        <w:wordWrap w:val="0"/>
+        <w:textAlignment w:val="baseline"/>
+        <w:rPr>
+          <w:color w:val="000000"/>
+          <w:sz w:val="21"/>
+          <w:szCs w:val="21"/>
+        </w:rPr>
+      </w:pPr>
+      <w:r>
+        <w:rPr>
+          <w:color w:val="000000"/>
+          <w:sz w:val="21"/>
+          <w:szCs w:val="21"/>
+        </w:rPr>
+        <w:t>Root Mean Squared Error: 5.371178452727004</w:t>
+      </w:r>
+    </w:p>
+    <w:p>
+      <w:pPr>
+        <w:pStyle w:val="HTMLPreformatted"/>
+        <w:shd w:val="clear" w:color="auto" w:fill="FFFFFF"/>
+        <w:wordWrap w:val="0"/>
+        <w:textAlignment w:val="baseline"/>
+        <w:rPr>
+          <w:color w:val="000000"/>
+          <w:sz w:val="21"/>
+          <w:szCs w:val="21"/>
+        </w:rPr>
+      </w:pPr>
+      <w:r>
+        <w:rPr>
+          <w:color w:val="000000"/>
+          <w:sz w:val="21"/>
+          <w:szCs w:val="21"/>
+        </w:rPr>
+        <w:t>Mean Absolute Error: 5.318799809265136</w:t>
+      </w:r>
+    </w:p>
+    <w:p>
+      <w:pPr>
+        <w:pStyle w:val="HTMLPreformatted"/>
+        <w:shd w:val="clear" w:color="auto" w:fill="FFFFFF"/>
+        <w:wordWrap w:val="0"/>
+        <w:textAlignment w:val="baseline"/>
+        <w:rPr>
+          <w:color w:val="000000"/>
+          <w:sz w:val="21"/>
+          <w:szCs w:val="21"/>
+        </w:rPr>
+      </w:pPr>
+    </w:p>
+    <w:p>
+      <w:pPr>
+        <w:pStyle w:val="HTMLPreformatted"/>
+        <w:shd w:val="clear" w:color="auto" w:fill="FFFFFF"/>
+        <w:wordWrap w:val="0"/>
+        <w:textAlignment w:val="baseline"/>
+        <w:rPr>
+          <w:color w:val="000000"/>
+          <w:sz w:val="21"/>
+          <w:szCs w:val="21"/>
+        </w:rPr>
+      </w:pPr>
+      <w:r>
+        <w:rPr>
+          <w:color w:val="000000"/>
+          <w:sz w:val="21"/>
+          <w:szCs w:val="21"/>
+        </w:rPr>
+        <w:t>AUTO ARIMA</w:t>
+      </w:r>
+    </w:p>
+    <w:p>
+      <w:pPr>
+        <w:pStyle w:val="HTMLPreformatted"/>
+        <w:shd w:val="clear" w:color="auto" w:fill="FFFFFF"/>
+        <w:wordWrap w:val="0"/>
+        <w:textAlignment w:val="baseline"/>
+        <w:rPr>
+          <w:color w:val="000000"/>
+          <w:sz w:val="21"/>
+          <w:szCs w:val="21"/>
+        </w:rPr>
+      </w:pPr>
+      <w:r>
+        <w:rPr>
+          <w:color w:val="000000"/>
+          <w:sz w:val="21"/>
+          <w:szCs w:val="21"/>
+        </w:rPr>
+        <w:t>Fold 5</w:t>
+      </w:r>
+    </w:p>
+    <w:p>
+      <w:pPr>
+        <w:pStyle w:val="HTMLPreformatted"/>
+        <w:shd w:val="clear" w:color="auto" w:fill="FFFFFF"/>
+        <w:wordWrap w:val="0"/>
+        <w:textAlignment w:val="baseline"/>
+        <w:rPr>
+          <w:color w:val="000000"/>
+          <w:sz w:val="21"/>
+          <w:szCs w:val="21"/>
+        </w:rPr>
+      </w:pPr>
+      <w:r>
+        <w:rPr>
+          <w:color w:val="000000"/>
+          <w:sz w:val="21"/>
+          <w:szCs w:val="21"/>
+        </w:rPr>
+        <w:t>R2 Score: -0.29079228107420385</w:t>
+      </w:r>
+    </w:p>
+    <w:p>
+      <w:pPr>
+        <w:pStyle w:val="HTMLPreformatted"/>
+        <w:shd w:val="clear" w:color="auto" w:fill="FFFFFF"/>
+        <w:wordWrap w:val="0"/>
+        <w:textAlignment w:val="baseline"/>
+        <w:rPr>
+          <w:color w:val="000000"/>
+          <w:sz w:val="21"/>
+          <w:szCs w:val="21"/>
+        </w:rPr>
+      </w:pPr>
+      <w:r>
+        <w:rPr>
+          <w:color w:val="000000"/>
+          <w:sz w:val="21"/>
+          <w:szCs w:val="21"/>
+        </w:rPr>
+        <w:t>Mean Squared Error: 19.519581599884177</w:t>
+      </w:r>
+    </w:p>
+    <w:p>
+      <w:pPr>
+        <w:pStyle w:val="HTMLPreformatted"/>
+        <w:shd w:val="clear" w:color="auto" w:fill="FFFFFF"/>
+        <w:wordWrap w:val="0"/>
+        <w:textAlignment w:val="baseline"/>
+        <w:rPr>
+          <w:color w:val="000000"/>
+          <w:sz w:val="21"/>
+          <w:szCs w:val="21"/>
+        </w:rPr>
+      </w:pPr>
+      <w:r>
+        <w:rPr>
+          <w:color w:val="000000"/>
+          <w:sz w:val="21"/>
+          <w:szCs w:val="21"/>
+        </w:rPr>
+        <w:t>Root Mean Squared Error: 4.418097056412883</w:t>
+      </w:r>
+    </w:p>
+    <w:p>
+      <w:pPr>
+        <w:pStyle w:val="HTMLPreformatted"/>
+        <w:shd w:val="clear" w:color="auto" w:fill="FFFFFF"/>
+        <w:wordWrap w:val="0"/>
+        <w:textAlignment w:val="baseline"/>
+        <w:rPr>
+          <w:color w:val="000000"/>
+          <w:sz w:val="21"/>
+          <w:szCs w:val="21"/>
+        </w:rPr>
+      </w:pPr>
+      <w:r>
+        <w:rPr>
+          <w:color w:val="000000"/>
+          <w:sz w:val="21"/>
+          <w:szCs w:val="21"/>
+        </w:rPr>
+        <w:t>Mean Absolute Error: 3.9002001693725585</w:t>
+      </w:r>
+    </w:p>
+    <w:p>
+      <w:pPr>
+        <w:pStyle w:val="HTMLPreformatted"/>
+        <w:shd w:val="clear" w:color="auto" w:fill="FFFFFF"/>
+        <w:wordWrap w:val="0"/>
+        <w:textAlignment w:val="baseline"/>
+        <w:rPr>
+          <w:color w:val="000000"/>
+          <w:sz w:val="21"/>
+          <w:szCs w:val="21"/>
+        </w:rPr>
+      </w:pPr>
+    </w:p>
+    <w:p>
+      <w:pPr>
+        <w:pStyle w:val="HTMLPreformatted"/>
+        <w:shd w:val="clear" w:color="auto" w:fill="FFFFFF"/>
+        <w:wordWrap w:val="0"/>
+        <w:textAlignment w:val="baseline"/>
+        <w:rPr>
+          <w:color w:val="000000"/>
+          <w:sz w:val="21"/>
+          <w:szCs w:val="21"/>
+        </w:rPr>
+      </w:pPr>
+      <w:r>
+        <w:rPr>
+          <w:color w:val="000000"/>
+          <w:sz w:val="21"/>
+          <w:szCs w:val="21"/>
+        </w:rPr>
+        <w:t>ETS</w:t>
+      </w:r>
+    </w:p>
+    <w:p>
+      <w:pPr>
+        <w:pStyle w:val="HTMLPreformatted"/>
+        <w:shd w:val="clear" w:color="auto" w:fill="FFFFFF"/>
+        <w:wordWrap w:val="0"/>
+        <w:textAlignment w:val="baseline"/>
+        <w:rPr>
+          <w:color w:val="000000"/>
+          <w:sz w:val="21"/>
+          <w:szCs w:val="21"/>
+        </w:rPr>
+      </w:pPr>
+      <w:r>
+        <w:rPr>
+          <w:color w:val="000000"/>
+          <w:sz w:val="21"/>
+          <w:szCs w:val="21"/>
+        </w:rPr>
+        <w:t>Fold 5</w:t>
+      </w:r>
+    </w:p>
+    <w:p>
+      <w:pPr>
+        <w:pStyle w:val="HTMLPreformatted"/>
+        <w:shd w:val="clear" w:color="auto" w:fill="FFFFFF"/>
+        <w:wordWrap w:val="0"/>
+        <w:textAlignment w:val="baseline"/>
+        <w:rPr>
+          <w:color w:val="000000"/>
+          <w:sz w:val="21"/>
+          <w:szCs w:val="21"/>
+        </w:rPr>
+      </w:pPr>
+      <w:r>
+        <w:rPr>
+          <w:color w:val="000000"/>
+          <w:sz w:val="21"/>
+          <w:szCs w:val="21"/>
+        </w:rPr>
+        <w:t>R2 Score: -0.29079228107420385</w:t>
+      </w:r>
+    </w:p>
+    <w:p>
+      <w:pPr>
+        <w:pStyle w:val="HTMLPreformatted"/>
+        <w:shd w:val="clear" w:color="auto" w:fill="FFFFFF"/>
+        <w:wordWrap w:val="0"/>
+        <w:textAlignment w:val="baseline"/>
+        <w:rPr>
+          <w:color w:val="000000"/>
+          <w:sz w:val="21"/>
+          <w:szCs w:val="21"/>
+        </w:rPr>
+      </w:pPr>
+      <w:r>
+        <w:rPr>
+          <w:color w:val="000000"/>
+          <w:sz w:val="21"/>
+          <w:szCs w:val="21"/>
+        </w:rPr>
+        <w:t>Mean Squared Error: 19.519581599884177</w:t>
+      </w:r>
+    </w:p>
+    <w:p>
+      <w:pPr>
+        <w:pStyle w:val="HTMLPreformatted"/>
+        <w:shd w:val="clear" w:color="auto" w:fill="FFFFFF"/>
+        <w:wordWrap w:val="0"/>
+        <w:textAlignment w:val="baseline"/>
+        <w:rPr>
+          <w:color w:val="000000"/>
+          <w:sz w:val="21"/>
+          <w:szCs w:val="21"/>
+        </w:rPr>
+      </w:pPr>
+      <w:r>
+        <w:rPr>
+          <w:color w:val="000000"/>
+          <w:sz w:val="21"/>
+          <w:szCs w:val="21"/>
+        </w:rPr>
+        <w:t>Root Mean Squared Error: 4.418097056412883</w:t>
+      </w:r>
+    </w:p>
+    <w:p>
+      <w:pPr>
+        <w:pStyle w:val="HTMLPreformatted"/>
+        <w:shd w:val="clear" w:color="auto" w:fill="FFFFFF"/>
+        <w:wordWrap w:val="0"/>
+        <w:textAlignment w:val="baseline"/>
+        <w:rPr>
+          <w:color w:val="000000"/>
+          <w:sz w:val="21"/>
+          <w:szCs w:val="21"/>
+        </w:rPr>
+      </w:pPr>
+      <w:r>
+        <w:rPr>
+          <w:color w:val="000000"/>
+          <w:sz w:val="21"/>
+          <w:szCs w:val="21"/>
+        </w:rPr>
         <w:lastRenderedPageBreak/>
-        <w:t>Root Mean Squared Error: 9.11855003090617</w:t>
-      </w:r>
-    </w:p>
-    <w:p>
-      <w:pPr>
-        <w:pStyle w:val="HTMLPreformatted"/>
-        <w:shd w:val="clear" w:color="auto" w:fill="FFFFFF"/>
-        <w:wordWrap w:val="0"/>
-        <w:textAlignment w:val="baseline"/>
-        <w:rPr>
-          <w:color w:val="000000"/>
-          <w:sz w:val="21"/>
-          <w:szCs w:val="21"/>
-        </w:rPr>
-      </w:pPr>
-      <w:r>
-        <w:rPr>
-          <w:color w:val="000000"/>
-          <w:sz w:val="21"/>
-          <w:szCs w:val="21"/>
-        </w:rPr>
-        <w:t>Mean Absolute Error: 8.731815352249145</w:t>
-      </w:r>
-    </w:p>
-    <w:p>
-      <w:pPr>
-        <w:pStyle w:val="HTMLPreformatted"/>
-        <w:shd w:val="clear" w:color="auto" w:fill="FFFFFF"/>
-        <w:wordWrap w:val="0"/>
-        <w:textAlignment w:val="baseline"/>
-        <w:rPr>
-          <w:color w:val="000000"/>
-          <w:sz w:val="21"/>
-          <w:szCs w:val="21"/>
-        </w:rPr>
-      </w:pPr>
-    </w:p>
-    <w:p>
-      <w:pPr>
-        <w:pStyle w:val="HTMLPreformatted"/>
-        <w:shd w:val="clear" w:color="auto" w:fill="FFFFFF"/>
-        <w:wordWrap w:val="0"/>
-        <w:textAlignment w:val="baseline"/>
-        <w:rPr>
-          <w:color w:val="000000"/>
-          <w:sz w:val="21"/>
-          <w:szCs w:val="21"/>
-        </w:rPr>
-      </w:pPr>
-      <w:r>
-        <w:rPr>
-          <w:color w:val="000000"/>
-          <w:sz w:val="21"/>
-          <w:szCs w:val="21"/>
-        </w:rPr>
-        <w:t>ETS</w:t>
-      </w:r>
-    </w:p>
-    <w:p>
-      <w:pPr>
-        <w:pStyle w:val="HTMLPreformatted"/>
-        <w:shd w:val="clear" w:color="auto" w:fill="FFFFFF"/>
-        <w:wordWrap w:val="0"/>
-        <w:textAlignment w:val="baseline"/>
-        <w:rPr>
-          <w:color w:val="000000"/>
-          <w:sz w:val="21"/>
-          <w:szCs w:val="21"/>
-        </w:rPr>
-      </w:pPr>
-      <w:r>
-        <w:rPr>
-          <w:color w:val="000000"/>
-          <w:sz w:val="21"/>
-          <w:szCs w:val="21"/>
-        </w:rPr>
-        <w:t>Fold 4</w:t>
-      </w:r>
-    </w:p>
-    <w:p>
-      <w:pPr>
-        <w:pStyle w:val="HTMLPreformatted"/>
-        <w:shd w:val="clear" w:color="auto" w:fill="FFFFFF"/>
-        <w:wordWrap w:val="0"/>
-        <w:textAlignment w:val="baseline"/>
-        <w:rPr>
-          <w:color w:val="000000"/>
-          <w:sz w:val="21"/>
-          <w:szCs w:val="21"/>
-        </w:rPr>
-      </w:pPr>
-      <w:r>
-        <w:rPr>
-          <w:color w:val="000000"/>
-          <w:sz w:val="21"/>
-          <w:szCs w:val="21"/>
-        </w:rPr>
-        <w:t>R2 Score: -50.52382478702004</w:t>
-      </w:r>
-    </w:p>
-    <w:p>
-      <w:pPr>
-        <w:pStyle w:val="HTMLPreformatted"/>
-        <w:shd w:val="clear" w:color="auto" w:fill="FFFFFF"/>
-        <w:wordWrap w:val="0"/>
-        <w:textAlignment w:val="baseline"/>
-        <w:rPr>
-          <w:color w:val="000000"/>
-          <w:sz w:val="21"/>
-          <w:szCs w:val="21"/>
-        </w:rPr>
-      </w:pPr>
-      <w:r>
-        <w:rPr>
-          <w:color w:val="000000"/>
-          <w:sz w:val="21"/>
-          <w:szCs w:val="21"/>
-        </w:rPr>
-        <w:t>Mean Squared Error: 28.849557971038855</w:t>
-      </w:r>
-    </w:p>
-    <w:p>
-      <w:pPr>
-        <w:pStyle w:val="HTMLPreformatted"/>
-        <w:shd w:val="clear" w:color="auto" w:fill="FFFFFF"/>
-        <w:wordWrap w:val="0"/>
-        <w:textAlignment w:val="baseline"/>
-        <w:rPr>
-          <w:color w:val="000000"/>
-          <w:sz w:val="21"/>
-          <w:szCs w:val="21"/>
-        </w:rPr>
-      </w:pPr>
-      <w:r>
-        <w:rPr>
-          <w:color w:val="000000"/>
-          <w:sz w:val="21"/>
-          <w:szCs w:val="21"/>
-        </w:rPr>
-        <w:t>Root Mean Squared Error: 5.371178452727004</w:t>
-      </w:r>
-    </w:p>
-    <w:p>
-      <w:pPr>
-        <w:pStyle w:val="HTMLPreformatted"/>
-        <w:shd w:val="clear" w:color="auto" w:fill="FFFFFF"/>
-        <w:wordWrap w:val="0"/>
-        <w:textAlignment w:val="baseline"/>
-        <w:rPr>
-          <w:color w:val="000000"/>
-          <w:sz w:val="21"/>
-          <w:szCs w:val="21"/>
-        </w:rPr>
-      </w:pPr>
-      <w:r>
-        <w:rPr>
-          <w:color w:val="000000"/>
-          <w:sz w:val="21"/>
-          <w:szCs w:val="21"/>
-        </w:rPr>
-        <w:t>Mean Absolute Error: 5.318799809265136</w:t>
-      </w:r>
-    </w:p>
-    <w:p>
-      <w:pPr>
-        <w:pStyle w:val="HTMLPreformatted"/>
-        <w:shd w:val="clear" w:color="auto" w:fill="FFFFFF"/>
-        <w:wordWrap w:val="0"/>
-        <w:textAlignment w:val="baseline"/>
-        <w:rPr>
-          <w:color w:val="000000"/>
-          <w:sz w:val="21"/>
-          <w:szCs w:val="21"/>
-        </w:rPr>
-      </w:pPr>
-    </w:p>
-    <w:p>
-      <w:pPr>
-        <w:pStyle w:val="HTMLPreformatted"/>
-        <w:shd w:val="clear" w:color="auto" w:fill="FFFFFF"/>
-        <w:wordWrap w:val="0"/>
-        <w:textAlignment w:val="baseline"/>
-        <w:rPr>
-          <w:color w:val="000000"/>
-          <w:sz w:val="21"/>
-          <w:szCs w:val="21"/>
-        </w:rPr>
-      </w:pPr>
-      <w:r>
-        <w:rPr>
-          <w:color w:val="000000"/>
-          <w:sz w:val="21"/>
-          <w:szCs w:val="21"/>
-        </w:rPr>
-        <w:t>AUTO ARIMA</w:t>
-      </w:r>
-    </w:p>
-    <w:p>
-      <w:pPr>
-        <w:pStyle w:val="HTMLPreformatted"/>
-        <w:shd w:val="clear" w:color="auto" w:fill="FFFFFF"/>
-        <w:wordWrap w:val="0"/>
-        <w:textAlignment w:val="baseline"/>
-        <w:rPr>
-          <w:color w:val="000000"/>
-          <w:sz w:val="21"/>
-          <w:szCs w:val="21"/>
-        </w:rPr>
-      </w:pPr>
-      <w:r>
-        <w:rPr>
-          <w:color w:val="000000"/>
-          <w:sz w:val="21"/>
-          <w:szCs w:val="21"/>
-        </w:rPr>
-        <w:t>Fold 5</w:t>
-      </w:r>
-    </w:p>
-    <w:p>
-      <w:pPr>
-        <w:pStyle w:val="HTMLPreformatted"/>
-        <w:shd w:val="clear" w:color="auto" w:fill="FFFFFF"/>
-        <w:wordWrap w:val="0"/>
-        <w:textAlignment w:val="baseline"/>
-        <w:rPr>
-          <w:color w:val="000000"/>
-          <w:sz w:val="21"/>
-          <w:szCs w:val="21"/>
-        </w:rPr>
-      </w:pPr>
-      <w:r>
-        <w:rPr>
-          <w:color w:val="000000"/>
-          <w:sz w:val="21"/>
-          <w:szCs w:val="21"/>
-        </w:rPr>
-        <w:t>R2 Score: -0.29079228107420385</w:t>
-      </w:r>
-    </w:p>
-    <w:p>
-      <w:pPr>
-        <w:pStyle w:val="HTMLPreformatted"/>
-        <w:shd w:val="clear" w:color="auto" w:fill="FFFFFF"/>
-        <w:wordWrap w:val="0"/>
-        <w:textAlignment w:val="baseline"/>
-        <w:rPr>
-          <w:color w:val="000000"/>
-          <w:sz w:val="21"/>
-          <w:szCs w:val="21"/>
-        </w:rPr>
-      </w:pPr>
-      <w:r>
-        <w:rPr>
-          <w:color w:val="000000"/>
-          <w:sz w:val="21"/>
-          <w:szCs w:val="21"/>
-        </w:rPr>
-        <w:t>Mean Squared Error: 19.519581599884177</w:t>
-      </w:r>
-    </w:p>
-    <w:p>
-      <w:pPr>
-        <w:pStyle w:val="HTMLPreformatted"/>
-        <w:shd w:val="clear" w:color="auto" w:fill="FFFFFF"/>
-        <w:wordWrap w:val="0"/>
-        <w:textAlignment w:val="baseline"/>
-        <w:rPr>
-          <w:color w:val="000000"/>
-          <w:sz w:val="21"/>
-          <w:szCs w:val="21"/>
-        </w:rPr>
-      </w:pPr>
-      <w:r>
-        <w:rPr>
-          <w:color w:val="000000"/>
-          <w:sz w:val="21"/>
-          <w:szCs w:val="21"/>
-        </w:rPr>
-        <w:t>Root Mean Squared Error: 4.418097056412883</w:t>
-      </w:r>
-    </w:p>
-    <w:p>
-      <w:pPr>
-        <w:pStyle w:val="HTMLPreformatted"/>
-        <w:shd w:val="clear" w:color="auto" w:fill="FFFFFF"/>
-        <w:wordWrap w:val="0"/>
-        <w:textAlignment w:val="baseline"/>
-        <w:rPr>
-          <w:color w:val="000000"/>
-          <w:sz w:val="21"/>
-          <w:szCs w:val="21"/>
-        </w:rPr>
-      </w:pPr>
-      <w:r>
-        <w:rPr>
-          <w:color w:val="000000"/>
-          <w:sz w:val="21"/>
-          <w:szCs w:val="21"/>
-        </w:rPr>
-        <w:t>Mean Absolute Error: 3.9002001693725585</w:t>
-      </w:r>
-    </w:p>
-    <w:p>
-      <w:pPr>
-        <w:pStyle w:val="HTMLPreformatted"/>
-        <w:shd w:val="clear" w:color="auto" w:fill="FFFFFF"/>
-        <w:wordWrap w:val="0"/>
-        <w:textAlignment w:val="baseline"/>
-        <w:rPr>
-          <w:color w:val="000000"/>
-          <w:sz w:val="21"/>
-          <w:szCs w:val="21"/>
-        </w:rPr>
-      </w:pPr>
-    </w:p>
-    <w:p>
-      <w:pPr>
-        <w:pStyle w:val="HTMLPreformatted"/>
-        <w:shd w:val="clear" w:color="auto" w:fill="FFFFFF"/>
-        <w:wordWrap w:val="0"/>
-        <w:textAlignment w:val="baseline"/>
-        <w:rPr>
-          <w:color w:val="000000"/>
-          <w:sz w:val="21"/>
-          <w:szCs w:val="21"/>
-        </w:rPr>
-      </w:pPr>
-      <w:r>
-        <w:rPr>
-          <w:color w:val="000000"/>
-          <w:sz w:val="21"/>
-          <w:szCs w:val="21"/>
-        </w:rPr>
-        <w:t>ETS</w:t>
-      </w:r>
-    </w:p>
-    <w:p>
-      <w:pPr>
-        <w:pStyle w:val="HTMLPreformatted"/>
-        <w:shd w:val="clear" w:color="auto" w:fill="FFFFFF"/>
-        <w:wordWrap w:val="0"/>
-        <w:textAlignment w:val="baseline"/>
-        <w:rPr>
-          <w:color w:val="000000"/>
-          <w:sz w:val="21"/>
-          <w:szCs w:val="21"/>
-        </w:rPr>
-      </w:pPr>
-      <w:r>
-        <w:rPr>
-          <w:color w:val="000000"/>
-          <w:sz w:val="21"/>
-          <w:szCs w:val="21"/>
-        </w:rPr>
-        <w:t>Fold 5</w:t>
-      </w:r>
-    </w:p>
-    <w:p>
-      <w:pPr>
-        <w:pStyle w:val="HTMLPreformatted"/>
-        <w:shd w:val="clear" w:color="auto" w:fill="FFFFFF"/>
-        <w:wordWrap w:val="0"/>
-        <w:textAlignment w:val="baseline"/>
-        <w:rPr>
-          <w:color w:val="000000"/>
-          <w:sz w:val="21"/>
-          <w:szCs w:val="21"/>
-        </w:rPr>
-      </w:pPr>
-      <w:r>
-        <w:rPr>
-          <w:color w:val="000000"/>
-          <w:sz w:val="21"/>
-          <w:szCs w:val="21"/>
-        </w:rPr>
-        <w:t>R2 Score: -0.29079228107420385</w:t>
-      </w:r>
-    </w:p>
-    <w:p>
-      <w:pPr>
-        <w:pStyle w:val="HTMLPreformatted"/>
-        <w:shd w:val="clear" w:color="auto" w:fill="FFFFFF"/>
-        <w:wordWrap w:val="0"/>
-        <w:textAlignment w:val="baseline"/>
-        <w:rPr>
-          <w:color w:val="000000"/>
-          <w:sz w:val="21"/>
-          <w:szCs w:val="21"/>
-        </w:rPr>
-      </w:pPr>
-      <w:r>
-        <w:rPr>
-          <w:color w:val="000000"/>
-          <w:sz w:val="21"/>
-          <w:szCs w:val="21"/>
-        </w:rPr>
-        <w:t>Mean Squared Error: 19.519581599884177</w:t>
-      </w:r>
-    </w:p>
-    <w:p>
-      <w:pPr>
-        <w:pStyle w:val="HTMLPreformatted"/>
-        <w:shd w:val="clear" w:color="auto" w:fill="FFFFFF"/>
-        <w:wordWrap w:val="0"/>
-        <w:textAlignment w:val="baseline"/>
-        <w:rPr>
-          <w:color w:val="000000"/>
-          <w:sz w:val="21"/>
-          <w:szCs w:val="21"/>
-        </w:rPr>
-      </w:pPr>
-      <w:r>
-        <w:rPr>
-          <w:color w:val="000000"/>
-          <w:sz w:val="21"/>
-          <w:szCs w:val="21"/>
-        </w:rPr>
-        <w:t>Root Mean Squared Error: 4.418097056412883</w:t>
-      </w:r>
-    </w:p>
-    <w:p>
-      <w:pPr>
-        <w:pStyle w:val="HTMLPreformatted"/>
-        <w:shd w:val="clear" w:color="auto" w:fill="FFFFFF"/>
-        <w:wordWrap w:val="0"/>
-        <w:textAlignment w:val="baseline"/>
-        <w:rPr>
-          <w:color w:val="000000"/>
-          <w:sz w:val="21"/>
-          <w:szCs w:val="21"/>
-        </w:rPr>
-      </w:pPr>
-      <w:r>
-        <w:rPr>
-          <w:color w:val="000000"/>
-          <w:sz w:val="21"/>
-          <w:szCs w:val="21"/>
-        </w:rPr>
         <w:t>Mean Absolute Error: 3.9002001693725585</w:t>
       </w:r>
     </w:p>
@@ -5339,13 +5472,11 @@
       <w:r>
         <w:t xml:space="preserve">. The accuracy may have dropped significantly if the predictions were made to cover a larger time frame. Nevertheless, this means the linear regression model does perform </w:t>
       </w:r>
-      <w:proofErr w:type="gramStart"/>
-      <w:r>
-        <w:t>pretty well</w:t>
-      </w:r>
-      <w:proofErr w:type="gramEnd"/>
-      <w:r>
-        <w:t xml:space="preserve"> in predicting inflation.</w:t>
+      <w:r>
+        <w:t>quite</w:t>
+      </w:r>
+      <w:r>
+        <w:t xml:space="preserve"> well in predicting inflation.</w:t>
       </w:r>
     </w:p>
     <w:sectPr>

</xml_diff>